<commit_message>
updating bucketing for result file writing
</commit_message>
<xml_diff>
--- a/docs/CMPE 256-ProjectReport_JRS.docx
+++ b/docs/CMPE 256-ProjectReport_JRS.docx
@@ -77,7 +77,7 @@
           </mc:Choice>
           <mc:Fallback>
             <w:pict>
-              <v:roundrect w14:anchorId="7D01FBC2" id="Rectangle: Rounded Corners 1" o:spid="_x0000_s1026" style="position:absolute;margin-left:4.2pt;margin-top:-16.2pt;width:439.8pt;height:107.4pt;z-index:-251671040;visibility:visible;mso-wrap-style:square;mso-wrap-distance-left:9pt;mso-wrap-distance-top:0;mso-wrap-distance-right:9pt;mso-wrap-distance-bottom:0;mso-position-horizontal:absolute;mso-position-horizontal-relative:text;mso-position-vertical:absolute;mso-position-vertical-relative:text;v-text-anchor:middle" arcsize="10923f" o:gfxdata="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" fillcolor="#a7bfde [1620]" strokecolor="#4579b8 [3044]">
+              <v:roundrect w14:anchorId="7D0A7588" id="Rectangle: Rounded Corners 1" o:spid="_x0000_s1026" style="position:absolute;margin-left:4.2pt;margin-top:-16.2pt;width:439.8pt;height:107.4pt;z-index:-251671040;visibility:visible;mso-wrap-style:square;mso-wrap-distance-left:9pt;mso-wrap-distance-top:0;mso-wrap-distance-right:9pt;mso-wrap-distance-bottom:0;mso-position-horizontal:absolute;mso-position-horizontal-relative:text;mso-position-vertical:absolute;mso-position-vertical-relative:text;v-text-anchor:middle" arcsize="10923f" o:gfxdata="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" fillcolor="#a7bfde [1620]" strokecolor="#4579b8 [3044]">
                 <v:fill color2="#e4ecf5 [500]" rotate="t" angle="180" colors="0 #a3c4ff;22938f #bfd5ff;1 #e5eeff" focus="100%" type="gradient"/>
                 <v:shadow on="t" color="black" opacity="24903f" origin=",.5" offset="0,.55556mm"/>
               </v:roundrect>
@@ -2905,7 +2905,7 @@
           </mc:Choice>
           <mc:Fallback>
             <w:pict>
-              <v:shapetype w14:anchorId="5D3A6E92" id="_x0000_t13" coordsize="21600,21600" o:spt="13" adj="16200,5400" path="m@0,l@0@1,0@1,0@2@0@2@0,21600,21600,10800xe">
+              <v:shapetype w14:anchorId="44B97F87" id="_x0000_t13" coordsize="21600,21600" o:spt="13" adj="16200,5400" path="m@0,l@0@1,0@1,0@2@0@2@0,21600,21600,10800xe">
                 <v:stroke joinstyle="miter"/>
                 <v:formulas>
                   <v:f eqn="val #0"/>
@@ -2997,7 +2997,7 @@
           </mc:Choice>
           <mc:Fallback>
             <w:pict>
-              <v:shape w14:anchorId="2E3208C6" id="Arrow: Right 8" o:spid="_x0000_s1026" type="#_x0000_t13" style="position:absolute;margin-left:290.4pt;margin-top:3.55pt;width:28.8pt;height:7.8pt;z-index:251655680;visibility:visible;mso-wrap-style:square;mso-height-percent:0;mso-wrap-distance-left:9pt;mso-wrap-distance-top:0;mso-wrap-distance-right:9pt;mso-wrap-distance-bottom:0;mso-position-horizontal:absolute;mso-position-horizontal-relative:text;mso-position-vertical:absolute;mso-position-vertical-relative:text;mso-height-percent:0;mso-height-relative:margin;v-text-anchor:middle" o:gfxdata="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" adj="18675" fillcolor="#4f81bd [3204]" strokecolor="#4579b8 [3044]">
+              <v:shape w14:anchorId="1E23EF60" id="Arrow: Right 8" o:spid="_x0000_s1026" type="#_x0000_t13" style="position:absolute;margin-left:290.4pt;margin-top:3.55pt;width:28.8pt;height:7.8pt;z-index:251655680;visibility:visible;mso-wrap-style:square;mso-height-percent:0;mso-wrap-distance-left:9pt;mso-wrap-distance-top:0;mso-wrap-distance-right:9pt;mso-wrap-distance-bottom:0;mso-position-horizontal:absolute;mso-position-horizontal-relative:text;mso-position-vertical:absolute;mso-position-vertical-relative:text;mso-height-percent:0;mso-height-relative:margin;v-text-anchor:middle" o:gfxdata="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" adj="18675" fillcolor="#4f81bd [3204]" strokecolor="#4579b8 [3044]">
                 <v:fill color2="#a7bfde [1620]" rotate="t" angle="180" focus="100%" type="gradient">
                   <o:fill v:ext="view" type="gradientUnscaled"/>
                 </v:fill>
@@ -3534,7 +3534,7 @@
           </mc:Choice>
           <mc:Fallback>
             <w:pict>
-              <v:shape w14:anchorId="33B85BFB" id="Arrow: Right 14" o:spid="_x0000_s1026" type="#_x0000_t13" style="position:absolute;margin-left:-5.4pt;margin-top:5.55pt;width:28.8pt;height:7.8pt;z-index:251660800;visibility:visible;mso-wrap-style:square;mso-wrap-distance-left:9pt;mso-wrap-distance-top:0;mso-wrap-distance-right:9pt;mso-wrap-distance-bottom:0;mso-position-horizontal:absolute;mso-position-horizontal-relative:text;mso-position-vertical:absolute;mso-position-vertical-relative:text;v-text-anchor:middle" o:gfxdata="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" adj="18675" fillcolor="#4f81bd [3204]" strokecolor="#4579b8 [3044]">
+              <v:shape w14:anchorId="4AFB47DA" id="Arrow: Right 14" o:spid="_x0000_s1026" type="#_x0000_t13" style="position:absolute;margin-left:-5.4pt;margin-top:5.55pt;width:28.8pt;height:7.8pt;z-index:251660800;visibility:visible;mso-wrap-style:square;mso-wrap-distance-left:9pt;mso-wrap-distance-top:0;mso-wrap-distance-right:9pt;mso-wrap-distance-bottom:0;mso-position-horizontal:absolute;mso-position-horizontal-relative:text;mso-position-vertical:absolute;mso-position-vertical-relative:text;v-text-anchor:middle" o:gfxdata="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" adj="18675" fillcolor="#4f81bd [3204]" strokecolor="#4579b8 [3044]">
                 <v:fill color2="#a7bfde [1620]" rotate="t" angle="180" focus="100%" type="gradient">
                   <o:fill v:ext="view" type="gradientUnscaled"/>
                 </v:fill>
@@ -3610,7 +3610,7 @@
           </mc:Choice>
           <mc:Fallback>
             <w:pict>
-              <v:shape w14:anchorId="0A017C4B" id="Arrow: Right 15" o:spid="_x0000_s1026" type="#_x0000_t13" style="position:absolute;margin-left:290.4pt;margin-top:3.55pt;width:28.8pt;height:7.8pt;z-index:251662848;visibility:visible;mso-wrap-style:square;mso-height-percent:0;mso-wrap-distance-left:9pt;mso-wrap-distance-top:0;mso-wrap-distance-right:9pt;mso-wrap-distance-bottom:0;mso-position-horizontal:absolute;mso-position-horizontal-relative:text;mso-position-vertical:absolute;mso-position-vertical-relative:text;mso-height-percent:0;mso-height-relative:margin;v-text-anchor:middle" o:gfxdata="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" adj="18675" fillcolor="#4f81bd [3204]" strokecolor="#4579b8 [3044]">
+              <v:shape w14:anchorId="75814F82" id="Arrow: Right 15" o:spid="_x0000_s1026" type="#_x0000_t13" style="position:absolute;margin-left:290.4pt;margin-top:3.55pt;width:28.8pt;height:7.8pt;z-index:251662848;visibility:visible;mso-wrap-style:square;mso-height-percent:0;mso-wrap-distance-left:9pt;mso-wrap-distance-top:0;mso-wrap-distance-right:9pt;mso-wrap-distance-bottom:0;mso-position-horizontal:absolute;mso-position-horizontal-relative:text;mso-position-vertical:absolute;mso-position-vertical-relative:text;mso-height-percent:0;mso-height-relative:margin;v-text-anchor:middle" o:gfxdata="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" adj="18675" fillcolor="#4f81bd [3204]" strokecolor="#4579b8 [3044]">
                 <v:fill color2="#a7bfde [1620]" rotate="t" angle="180" focus="100%" type="gradient">
                   <o:fill v:ext="view" type="gradientUnscaled"/>
                 </v:fill>
@@ -4167,7 +4167,7 @@
           </mc:Choice>
           <mc:Fallback>
             <w:pict>
-              <v:shape w14:anchorId="64A8143F" id="Arrow: Right 20" o:spid="_x0000_s1026" type="#_x0000_t13" style="position:absolute;margin-left:-5.4pt;margin-top:5.55pt;width:28.8pt;height:7.8pt;z-index:251664896;visibility:visible;mso-wrap-style:square;mso-wrap-distance-left:9pt;mso-wrap-distance-top:0;mso-wrap-distance-right:9pt;mso-wrap-distance-bottom:0;mso-position-horizontal:absolute;mso-position-horizontal-relative:text;mso-position-vertical:absolute;mso-position-vertical-relative:text;v-text-anchor:middle" o:gfxdata="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" adj="18675" fillcolor="#4f81bd [3204]" strokecolor="#4579b8 [3044]">
+              <v:shape w14:anchorId="2A778071" id="Arrow: Right 20" o:spid="_x0000_s1026" type="#_x0000_t13" style="position:absolute;margin-left:-5.4pt;margin-top:5.55pt;width:28.8pt;height:7.8pt;z-index:251664896;visibility:visible;mso-wrap-style:square;mso-wrap-distance-left:9pt;mso-wrap-distance-top:0;mso-wrap-distance-right:9pt;mso-wrap-distance-bottom:0;mso-position-horizontal:absolute;mso-position-horizontal-relative:text;mso-position-vertical:absolute;mso-position-vertical-relative:text;v-text-anchor:middle" o:gfxdata="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" adj="18675" fillcolor="#4f81bd [3204]" strokecolor="#4579b8 [3044]">
                 <v:fill color2="#a7bfde [1620]" rotate="t" angle="180" focus="100%" type="gradient">
                   <o:fill v:ext="view" type="gradientUnscaled"/>
                 </v:fill>
@@ -4243,7 +4243,7 @@
           </mc:Choice>
           <mc:Fallback>
             <w:pict>
-              <v:shape w14:anchorId="041A789A" id="Arrow: Right 21" o:spid="_x0000_s1026" type="#_x0000_t13" style="position:absolute;margin-left:290.4pt;margin-top:3.55pt;width:28.8pt;height:7.8pt;z-index:251666944;visibility:visible;mso-wrap-style:square;mso-height-percent:0;mso-wrap-distance-left:9pt;mso-wrap-distance-top:0;mso-wrap-distance-right:9pt;mso-wrap-distance-bottom:0;mso-position-horizontal:absolute;mso-position-horizontal-relative:text;mso-position-vertical:absolute;mso-position-vertical-relative:text;mso-height-percent:0;mso-height-relative:margin;v-text-anchor:middle" o:gfxdata="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" adj="18675" fillcolor="#4f81bd [3204]" strokecolor="#4579b8 [3044]">
+              <v:shape w14:anchorId="414EF6B5" id="Arrow: Right 21" o:spid="_x0000_s1026" type="#_x0000_t13" style="position:absolute;margin-left:290.4pt;margin-top:3.55pt;width:28.8pt;height:7.8pt;z-index:251666944;visibility:visible;mso-wrap-style:square;mso-height-percent:0;mso-wrap-distance-left:9pt;mso-wrap-distance-top:0;mso-wrap-distance-right:9pt;mso-wrap-distance-bottom:0;mso-position-horizontal:absolute;mso-position-horizontal-relative:text;mso-position-vertical:absolute;mso-position-vertical-relative:text;mso-height-percent:0;mso-height-relative:margin;v-text-anchor:middle" o:gfxdata="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" adj="18675" fillcolor="#4f81bd [3204]" strokecolor="#4579b8 [3044]">
                 <v:fill color2="#a7bfde [1620]" rotate="t" angle="180" focus="100%" type="gradient">
                   <o:fill v:ext="view" type="gradientUnscaled"/>
                 </v:fill>
@@ -7604,13 +7604,14 @@
             <w:pPr>
               <w:spacing w:line="300" w:lineRule="atLeast"/>
             </w:pPr>
+            <w:bookmarkStart w:id="0" w:name="_GoBack"/>
             <w:r>
               <w:rPr>
                 <w:noProof/>
               </w:rPr>
               <w:lastRenderedPageBreak/>
               <w:drawing>
-                <wp:inline distT="0" distB="0" distL="0" distR="0" wp14:anchorId="21E6FA13" wp14:editId="3DA7EC15">
+                <wp:inline distT="0" distB="0" distL="0" distR="0" wp14:anchorId="21E6FA13" wp14:editId="4AE383FA">
                   <wp:extent cx="2819400" cy="1920240"/>
                   <wp:effectExtent l="0" t="0" r="0" b="3810"/>
                   <wp:docPr id="27" name="Chart 27"/>
@@ -7623,6 +7624,7 @@
                 </wp:inline>
               </w:drawing>
             </w:r>
+            <w:bookmarkEnd w:id="0"/>
           </w:p>
         </w:tc>
       </w:tr>
@@ -8705,12 +8707,7 @@
                         <w:txbxContent>
                           <w:p>
                             <w:r>
-                              <w:t>From the Joke-User Bucketing system</w:t>
-                            </w:r>
-                            <w:bookmarkStart w:id="0" w:name="_GoBack"/>
-                            <w:bookmarkEnd w:id="0"/>
-                            <w:r>
-                              <w:t xml:space="preserve">, we </w:t>
+                              <w:t xml:space="preserve">From the Joke-User Bucketing system, we </w:t>
                             </w:r>
                             <w:r>
                               <w:t>analyzed</w:t>
@@ -8748,12 +8745,7 @@
                   <w:txbxContent>
                     <w:p>
                       <w:r>
-                        <w:t>From the Joke-User Bucketing system</w:t>
-                      </w:r>
-                      <w:bookmarkStart w:id="1" w:name="_GoBack"/>
-                      <w:bookmarkEnd w:id="1"/>
-                      <w:r>
-                        <w:t xml:space="preserve">, we </w:t>
+                        <w:t xml:space="preserve">From the Joke-User Bucketing system, we </w:t>
                       </w:r>
                       <w:r>
                         <w:t>analyzed</w:t>
@@ -13625,7 +13617,7 @@
                   <c:v>Naïve Bayes</c:v>
                 </c:pt>
                 <c:pt idx="1">
-                  <c:v>Pandom Forest</c:v>
+                  <c:v>Random Forest</c:v>
                 </c:pt>
                 <c:pt idx="2">
                   <c:v>Nearest Neighbor</c:v>
@@ -13660,6 +13652,77 @@
           <c:extLst>
             <c:ext xmlns:c16="http://schemas.microsoft.com/office/drawing/2014/chart" uri="{C3380CC4-5D6E-409C-BE32-E72D297353CC}">
               <c16:uniqueId val="{00000000-84DB-4164-A1B8-978EEBED1657}"/>
+            </c:ext>
+          </c:extLst>
+        </c:ser>
+        <c:ser>
+          <c:idx val="1"/>
+          <c:order val="1"/>
+          <c:tx>
+            <c:strRef>
+              <c:f>Sheet1!$C$1</c:f>
+              <c:strCache>
+                <c:ptCount val="1"/>
+                <c:pt idx="0">
+                  <c:v>RMSE</c:v>
+                </c:pt>
+              </c:strCache>
+            </c:strRef>
+          </c:tx>
+          <c:spPr>
+            <a:solidFill>
+              <a:schemeClr val="accent2"/>
+            </a:solidFill>
+            <a:ln>
+              <a:noFill/>
+            </a:ln>
+            <a:effectLst/>
+          </c:spPr>
+          <c:invertIfNegative val="0"/>
+          <c:cat>
+            <c:strRef>
+              <c:f>Sheet1!$A$2:$A$5</c:f>
+              <c:strCache>
+                <c:ptCount val="4"/>
+                <c:pt idx="0">
+                  <c:v>Naïve Bayes</c:v>
+                </c:pt>
+                <c:pt idx="1">
+                  <c:v>Random Forest</c:v>
+                </c:pt>
+                <c:pt idx="2">
+                  <c:v>Nearest Neighbor</c:v>
+                </c:pt>
+                <c:pt idx="3">
+                  <c:v>K-Nearest Neighbor</c:v>
+                </c:pt>
+              </c:strCache>
+            </c:strRef>
+          </c:cat>
+          <c:val>
+            <c:numRef>
+              <c:f>Sheet1!$C$2:$C$5</c:f>
+              <c:numCache>
+                <c:formatCode>General</c:formatCode>
+                <c:ptCount val="4"/>
+                <c:pt idx="0">
+                  <c:v>0</c:v>
+                </c:pt>
+                <c:pt idx="1">
+                  <c:v>0</c:v>
+                </c:pt>
+                <c:pt idx="2">
+                  <c:v>0.48572354994400002</c:v>
+                </c:pt>
+                <c:pt idx="3">
+                  <c:v>8.8987011005400005E-2</c:v>
+                </c:pt>
+              </c:numCache>
+            </c:numRef>
+          </c:val>
+          <c:extLst>
+            <c:ext xmlns:c16="http://schemas.microsoft.com/office/drawing/2014/chart" uri="{C3380CC4-5D6E-409C-BE32-E72D297353CC}">
+              <c16:uniqueId val="{00000003-84DB-4164-A1B8-978EEBED1657}"/>
             </c:ext>
           </c:extLst>
         </c:ser>

</xml_diff>